<commit_message>
percentage split document update
</commit_message>
<xml_diff>
--- a/docs/APS Report/Group 2 Discretionary Percentage split for the APS assignment.docx
+++ b/docs/APS Report/Group 2 Discretionary Percentage split for the APS assignment.docx
@@ -135,18 +135,8 @@
                 <w:sz w:val="20"/>
                 <w:szCs w:val="20"/>
               </w:rPr>
-              <w:t xml:space="preserve">Kgang </w:t>
-            </w:r>
-            <w:proofErr w:type="spellStart"/>
-            <w:r>
-              <w:rPr>
-                <w:rFonts w:ascii="Times New Roman" w:hAnsi="Times New Roman" w:cs="Times New Roman"/>
-                <w:sz w:val="20"/>
-                <w:szCs w:val="20"/>
-              </w:rPr>
-              <w:t>Moloke</w:t>
-            </w:r>
-            <w:proofErr w:type="spellEnd"/>
+              <w:t>Kgang Moloke</w:t>
+            </w:r>
           </w:p>
         </w:tc>
         <w:tc>
@@ -162,6 +152,14 @@
                 <w:szCs w:val="20"/>
               </w:rPr>
             </w:pPr>
+            <w:r>
+              <w:rPr>
+                <w:rFonts w:ascii="Times New Roman" w:hAnsi="Times New Roman" w:cs="Times New Roman"/>
+                <w:sz w:val="20"/>
+                <w:szCs w:val="20"/>
+              </w:rPr>
+              <w:t>4</w:t>
+            </w:r>
             <w:r>
               <w:rPr>
                 <w:rFonts w:ascii="Times New Roman" w:hAnsi="Times New Roman" w:cs="Times New Roman"/>
@@ -204,34 +202,14 @@
                 <w:szCs w:val="20"/>
               </w:rPr>
             </w:pPr>
-            <w:proofErr w:type="spellStart"/>
-            <w:r>
-              <w:rPr>
-                <w:rFonts w:ascii="Times New Roman" w:hAnsi="Times New Roman" w:cs="Times New Roman"/>
-                <w:sz w:val="20"/>
-                <w:szCs w:val="20"/>
-              </w:rPr>
-              <w:t>Jignesh</w:t>
-            </w:r>
-            <w:proofErr w:type="spellEnd"/>
-            <w:r>
-              <w:rPr>
-                <w:rFonts w:ascii="Times New Roman" w:hAnsi="Times New Roman" w:cs="Times New Roman"/>
-                <w:sz w:val="20"/>
-                <w:szCs w:val="20"/>
-              </w:rPr>
-              <w:t xml:space="preserve"> </w:t>
-            </w:r>
-            <w:proofErr w:type="spellStart"/>
-            <w:r>
-              <w:rPr>
-                <w:rFonts w:ascii="Times New Roman" w:hAnsi="Times New Roman" w:cs="Times New Roman"/>
-                <w:sz w:val="20"/>
-                <w:szCs w:val="20"/>
-              </w:rPr>
-              <w:t>Narain</w:t>
-            </w:r>
-            <w:proofErr w:type="spellEnd"/>
+            <w:r>
+              <w:rPr>
+                <w:rFonts w:ascii="Times New Roman" w:hAnsi="Times New Roman" w:cs="Times New Roman"/>
+                <w:sz w:val="20"/>
+                <w:szCs w:val="20"/>
+              </w:rPr>
+              <w:t>Jignesh Narain</w:t>
+            </w:r>
           </w:p>
         </w:tc>
         <w:tc>
@@ -247,6 +225,14 @@
                 <w:szCs w:val="20"/>
               </w:rPr>
             </w:pPr>
+            <w:r>
+              <w:rPr>
+                <w:rFonts w:ascii="Times New Roman" w:hAnsi="Times New Roman" w:cs="Times New Roman"/>
+                <w:sz w:val="20"/>
+                <w:szCs w:val="20"/>
+              </w:rPr>
+              <w:t>4</w:t>
+            </w:r>
             <w:r>
               <w:rPr>
                 <w:rFonts w:ascii="Times New Roman" w:hAnsi="Times New Roman" w:cs="Times New Roman"/>
@@ -318,6 +304,14 @@
                 <w:sz w:val="20"/>
                 <w:szCs w:val="20"/>
               </w:rPr>
+              <w:t>4</w:t>
+            </w:r>
+            <w:r>
+              <w:rPr>
+                <w:rFonts w:ascii="Times New Roman" w:hAnsi="Times New Roman" w:cs="Times New Roman"/>
+                <w:sz w:val="20"/>
+                <w:szCs w:val="20"/>
+              </w:rPr>
               <w:t>%</w:t>
             </w:r>
           </w:p>
@@ -383,6 +377,16 @@
                 <w:sz w:val="20"/>
                 <w:szCs w:val="20"/>
               </w:rPr>
+              <w:t>9</w:t>
+            </w:r>
+            <w:bookmarkStart w:id="0" w:name="_GoBack"/>
+            <w:bookmarkEnd w:id="0"/>
+            <w:r>
+              <w:rPr>
+                <w:rFonts w:ascii="Times New Roman" w:hAnsi="Times New Roman" w:cs="Times New Roman"/>
+                <w:sz w:val="20"/>
+                <w:szCs w:val="20"/>
+              </w:rPr>
               <w:t>%</w:t>
             </w:r>
           </w:p>
@@ -425,18 +429,8 @@
                 <w:sz w:val="20"/>
                 <w:szCs w:val="20"/>
               </w:rPr>
-              <w:t xml:space="preserve">Wynand </w:t>
-            </w:r>
-            <w:proofErr w:type="spellStart"/>
-            <w:r>
-              <w:rPr>
-                <w:rFonts w:ascii="Times New Roman" w:hAnsi="Times New Roman" w:cs="Times New Roman"/>
-                <w:sz w:val="20"/>
-                <w:szCs w:val="20"/>
-              </w:rPr>
-              <w:t>Viljoen</w:t>
-            </w:r>
-            <w:proofErr w:type="spellEnd"/>
+              <w:t>Wynand Viljoen</w:t>
+            </w:r>
           </w:p>
         </w:tc>
         <w:tc>
@@ -452,6 +446,14 @@
                 <w:szCs w:val="20"/>
               </w:rPr>
             </w:pPr>
+            <w:r>
+              <w:rPr>
+                <w:rFonts w:ascii="Times New Roman" w:hAnsi="Times New Roman" w:cs="Times New Roman"/>
+                <w:sz w:val="20"/>
+                <w:szCs w:val="20"/>
+              </w:rPr>
+              <w:t>4</w:t>
+            </w:r>
             <w:r>
               <w:rPr>
                 <w:rFonts w:ascii="Times New Roman" w:hAnsi="Times New Roman" w:cs="Times New Roman"/>
@@ -576,8 +578,6 @@
         </w:rPr>
         <w:tab/>
       </w:r>
-      <w:bookmarkStart w:id="0" w:name="_GoBack"/>
-      <w:bookmarkEnd w:id="0"/>
     </w:p>
     <w:sectPr>
       <w:pgSz w:w="11906" w:h="16838"/>

</xml_diff>